<commit_message>
Mantener claro el escenario primario
Se actualizaron textos en la parte de escenarios y formato estándar.
</commit_message>
<xml_diff>
--- a/018 Manual BPMN/E3-DIS-018 Manual de especificación BPMN (2).docx
+++ b/018 Manual BPMN/E3-DIS-018 Manual de especificación BPMN (2).docx
@@ -1193,7 +1193,21 @@
             <w:rStyle w:val="Hipervnculo"/>
             <w:noProof/>
           </w:rPr>
-          <w:t>5. Reglas de Modelado</w:t>
+          <w:t>5. Reglas de Model</w:t>
+        </w:r>
+        <w:r>
+          <w:rPr>
+            <w:rStyle w:val="Hipervnculo"/>
+            <w:noProof/>
+          </w:rPr>
+          <w:t>a</w:t>
+        </w:r>
+        <w:r>
+          <w:rPr>
+            <w:rStyle w:val="Hipervnculo"/>
+            <w:noProof/>
+          </w:rPr>
+          <w:t>do</w:t>
         </w:r>
         <w:r>
           <w:rPr>
@@ -1567,159 +1581,102 @@
           <w:rFonts w:ascii="Arial" w:hAnsi="Arial" w:cs="Arial"/>
           <w:u w:val="single"/>
         </w:rPr>
-        <w:t xml:space="preserve">Business </w:t>
-      </w:r>
-      <w:proofErr w:type="spellStart"/>
+        <w:t>Business Process Modeling and Notation</w:t>
+      </w:r>
+      <w:r>
+        <w:rPr>
+          <w:rFonts w:ascii="Arial" w:hAnsi="Arial" w:cs="Arial"/>
+        </w:rPr>
+        <w:t>)</w:t>
+      </w:r>
+      <w:r>
+        <w:rPr>
+          <w:rFonts w:ascii="Arial" w:hAnsi="Arial" w:cs="Arial"/>
+        </w:rPr>
+        <w:t xml:space="preserve">, </w:t>
+      </w:r>
+      <w:r>
+        <w:rPr>
+          <w:rFonts w:ascii="Arial" w:hAnsi="Arial" w:cs="Arial"/>
+        </w:rPr>
+        <w:t>que sirvan para especificar los procesos de negocio</w:t>
+      </w:r>
+      <w:r>
+        <w:rPr>
+          <w:rFonts w:ascii="Arial" w:hAnsi="Arial" w:cs="Arial"/>
+        </w:rPr>
+        <w:t xml:space="preserve"> de una organización,</w:t>
+      </w:r>
+      <w:r>
+        <w:rPr>
+          <w:rFonts w:ascii="Arial" w:hAnsi="Arial" w:cs="Arial"/>
+        </w:rPr>
+        <w:t xml:space="preserve"> en el marco</w:t>
+      </w:r>
+      <w:r>
+        <w:rPr>
+          <w:rFonts w:ascii="Arial" w:hAnsi="Arial" w:cs="Arial"/>
+        </w:rPr>
+        <w:t xml:space="preserve"> de trabajo</w:t>
+      </w:r>
+      <w:r>
+        <w:rPr>
+          <w:rFonts w:ascii="Arial" w:hAnsi="Arial" w:cs="Arial"/>
+        </w:rPr>
+        <w:t xml:space="preserve"> de la metodología o técnica </w:t>
+      </w:r>
+      <w:r>
+        <w:rPr>
+          <w:rFonts w:ascii="Arial" w:hAnsi="Arial" w:cs="Arial"/>
+        </w:rPr>
+        <w:t xml:space="preserve">llamada </w:t>
+      </w:r>
+      <w:r>
+        <w:rPr>
+          <w:rFonts w:ascii="Arial" w:hAnsi="Arial" w:cs="Arial"/>
+        </w:rPr>
+        <w:t>Administración</w:t>
+      </w:r>
+      <w:r>
+        <w:rPr>
+          <w:rFonts w:ascii="Arial" w:hAnsi="Arial" w:cs="Arial"/>
+        </w:rPr>
+        <w:t xml:space="preserve"> </w:t>
+      </w:r>
+      <w:r>
+        <w:rPr>
+          <w:rFonts w:ascii="Arial" w:hAnsi="Arial" w:cs="Arial"/>
+        </w:rPr>
+        <w:t xml:space="preserve">de </w:t>
+      </w:r>
+      <w:r>
+        <w:rPr>
+          <w:rFonts w:ascii="Arial" w:hAnsi="Arial" w:cs="Arial"/>
+        </w:rPr>
+        <w:t>Procesos de Negocio (</w:t>
+      </w:r>
+      <w:r>
+        <w:rPr>
+          <w:rFonts w:ascii="Arial" w:hAnsi="Arial" w:cs="Arial"/>
+          <w:b/>
+        </w:rPr>
+        <w:t>BPM</w:t>
+      </w:r>
+      <w:r>
+        <w:rPr>
+          <w:rFonts w:ascii="Arial" w:hAnsi="Arial" w:cs="Arial"/>
+        </w:rPr>
+        <w:t>, acrónimo del inglés:</w:t>
+      </w:r>
+      <w:r>
+        <w:t xml:space="preserve"> </w:t>
+      </w:r>
       <w:r>
         <w:rPr>
           <w:rFonts w:ascii="Arial" w:hAnsi="Arial" w:cs="Arial"/>
           <w:u w:val="single"/>
         </w:rPr>
-        <w:t>Process</w:t>
-      </w:r>
-      <w:proofErr w:type="spellEnd"/>
-      <w:r>
-        <w:rPr>
-          <w:rFonts w:ascii="Arial" w:hAnsi="Arial" w:cs="Arial"/>
-          <w:u w:val="single"/>
-        </w:rPr>
-        <w:t xml:space="preserve"> </w:t>
-      </w:r>
-      <w:proofErr w:type="spellStart"/>
-      <w:r>
-        <w:rPr>
-          <w:rFonts w:ascii="Arial" w:hAnsi="Arial" w:cs="Arial"/>
-          <w:u w:val="single"/>
-        </w:rPr>
-        <w:t>Modeling</w:t>
-      </w:r>
-      <w:proofErr w:type="spellEnd"/>
-      <w:r>
-        <w:rPr>
-          <w:rFonts w:ascii="Arial" w:hAnsi="Arial" w:cs="Arial"/>
-          <w:u w:val="single"/>
-        </w:rPr>
-        <w:t xml:space="preserve"> and </w:t>
-      </w:r>
-      <w:proofErr w:type="spellStart"/>
-      <w:r>
-        <w:rPr>
-          <w:rFonts w:ascii="Arial" w:hAnsi="Arial" w:cs="Arial"/>
-          <w:u w:val="single"/>
-        </w:rPr>
-        <w:t>Notation</w:t>
-      </w:r>
-      <w:proofErr w:type="spellEnd"/>
-      <w:r>
-        <w:rPr>
-          <w:rFonts w:ascii="Arial" w:hAnsi="Arial" w:cs="Arial"/>
-        </w:rPr>
-        <w:t>)</w:t>
-      </w:r>
-      <w:r>
-        <w:rPr>
-          <w:rFonts w:ascii="Arial" w:hAnsi="Arial" w:cs="Arial"/>
-        </w:rPr>
-        <w:t xml:space="preserve">, </w:t>
-      </w:r>
-      <w:r>
-        <w:rPr>
-          <w:rFonts w:ascii="Arial" w:hAnsi="Arial" w:cs="Arial"/>
-        </w:rPr>
-        <w:t>que sirvan para especificar los procesos de negocio</w:t>
-      </w:r>
-      <w:r>
-        <w:rPr>
-          <w:rFonts w:ascii="Arial" w:hAnsi="Arial" w:cs="Arial"/>
-        </w:rPr>
-        <w:t xml:space="preserve"> de una organización,</w:t>
-      </w:r>
-      <w:r>
-        <w:rPr>
-          <w:rFonts w:ascii="Arial" w:hAnsi="Arial" w:cs="Arial"/>
-        </w:rPr>
-        <w:t xml:space="preserve"> en el marco</w:t>
-      </w:r>
-      <w:r>
-        <w:rPr>
-          <w:rFonts w:ascii="Arial" w:hAnsi="Arial" w:cs="Arial"/>
-        </w:rPr>
-        <w:t xml:space="preserve"> de trabajo</w:t>
-      </w:r>
-      <w:r>
-        <w:rPr>
-          <w:rFonts w:ascii="Arial" w:hAnsi="Arial" w:cs="Arial"/>
-        </w:rPr>
-        <w:t xml:space="preserve"> de la metodología o técnica </w:t>
-      </w:r>
-      <w:r>
-        <w:rPr>
-          <w:rFonts w:ascii="Arial" w:hAnsi="Arial" w:cs="Arial"/>
-        </w:rPr>
-        <w:t xml:space="preserve">llamada </w:t>
-      </w:r>
-      <w:r>
-        <w:rPr>
-          <w:rFonts w:ascii="Arial" w:hAnsi="Arial" w:cs="Arial"/>
-        </w:rPr>
-        <w:t>Administración</w:t>
-      </w:r>
-      <w:r>
-        <w:rPr>
-          <w:rFonts w:ascii="Arial" w:hAnsi="Arial" w:cs="Arial"/>
-        </w:rPr>
-        <w:t xml:space="preserve"> </w:t>
-      </w:r>
-      <w:r>
-        <w:rPr>
-          <w:rFonts w:ascii="Arial" w:hAnsi="Arial" w:cs="Arial"/>
-        </w:rPr>
-        <w:t xml:space="preserve">de </w:t>
-      </w:r>
-      <w:r>
-        <w:rPr>
-          <w:rFonts w:ascii="Arial" w:hAnsi="Arial" w:cs="Arial"/>
-        </w:rPr>
-        <w:t>Procesos de Negocio (</w:t>
-      </w:r>
-      <w:r>
-        <w:rPr>
-          <w:rFonts w:ascii="Arial" w:hAnsi="Arial" w:cs="Arial"/>
-          <w:b/>
-        </w:rPr>
-        <w:t>BPM</w:t>
-      </w:r>
-      <w:r>
-        <w:rPr>
-          <w:rFonts w:ascii="Arial" w:hAnsi="Arial" w:cs="Arial"/>
-        </w:rPr>
-        <w:t>, acrónimo del inglés:</w:t>
-      </w:r>
-      <w:r>
-        <w:t xml:space="preserve"> </w:t>
-      </w:r>
-      <w:r>
-        <w:rPr>
-          <w:rFonts w:ascii="Arial" w:hAnsi="Arial" w:cs="Arial"/>
-          <w:u w:val="single"/>
-        </w:rPr>
-        <w:t xml:space="preserve">Business </w:t>
-      </w:r>
-      <w:proofErr w:type="spellStart"/>
-      <w:r>
-        <w:rPr>
-          <w:rFonts w:ascii="Arial" w:hAnsi="Arial" w:cs="Arial"/>
-          <w:u w:val="single"/>
-        </w:rPr>
-        <w:t>Process</w:t>
-      </w:r>
-      <w:proofErr w:type="spellEnd"/>
-      <w:r>
-        <w:rPr>
-          <w:rFonts w:ascii="Arial" w:hAnsi="Arial" w:cs="Arial"/>
-          <w:u w:val="single"/>
-        </w:rPr>
-        <w:t xml:space="preserve"> Management</w:t>
+        <w:t>Business Process Management</w:t>
       </w:r>
       <w:r>
         <w:rPr>
@@ -1951,7 +1908,6 @@
         </w:rPr>
         <w:t>determinado fin [</w:t>
       </w:r>
-      <w:proofErr w:type="spellStart"/>
       <w:r>
         <w:rPr>
           <w:rFonts w:ascii="Arial" w:eastAsiaTheme="majorEastAsia" w:hAnsi="Arial" w:cs="Arial"/>
@@ -1959,7 +1915,6 @@
         </w:rPr>
         <w:t>Hitpass</w:t>
       </w:r>
-      <w:proofErr w:type="spellEnd"/>
       <w:r>
         <w:rPr>
           <w:rFonts w:ascii="Arial" w:eastAsiaTheme="majorEastAsia" w:hAnsi="Arial" w:cs="Arial"/>
@@ -2181,37 +2136,12 @@
         </w:rPr>
         <w:t xml:space="preserve"> [</w:t>
       </w:r>
-      <w:proofErr w:type="spellStart"/>
       <w:r>
         <w:rPr>
           <w:rFonts w:ascii="Arial" w:eastAsiaTheme="majorEastAsia" w:hAnsi="Arial" w:cs="Arial"/>
           <w:u w:val="single"/>
         </w:rPr>
-        <w:t>An</w:t>
-      </w:r>
-      <w:proofErr w:type="spellEnd"/>
-      <w:r>
-        <w:rPr>
-          <w:rFonts w:ascii="Arial" w:eastAsiaTheme="majorEastAsia" w:hAnsi="Arial" w:cs="Arial"/>
-          <w:u w:val="single"/>
-        </w:rPr>
-        <w:t xml:space="preserve"> </w:t>
-      </w:r>
-      <w:proofErr w:type="spellStart"/>
-      <w:r>
-        <w:rPr>
-          <w:rFonts w:ascii="Arial" w:eastAsiaTheme="majorEastAsia" w:hAnsi="Arial" w:cs="Arial"/>
-          <w:u w:val="single"/>
-        </w:rPr>
-        <w:t>Introduction</w:t>
-      </w:r>
-      <w:proofErr w:type="spellEnd"/>
-      <w:r>
-        <w:rPr>
-          <w:rFonts w:ascii="Arial" w:eastAsiaTheme="majorEastAsia" w:hAnsi="Arial" w:cs="Arial"/>
-          <w:u w:val="single"/>
-        </w:rPr>
-        <w:t xml:space="preserve"> to BPMN 2.0</w:t>
+        <w:t>An Introduction to BPMN 2.0</w:t>
       </w:r>
       <w:r>
         <w:rPr>
@@ -4243,7 +4173,7 @@
                 <v:shape id="_x0000_i1025" type="#_x0000_t75" style="width:73.5pt;height:49.5pt" o:ole="">
                   <v:imagedata r:id="rId13" o:title=""/>
                 </v:shape>
-                <o:OLEObject Type="Embed" ProgID="PBrush" ShapeID="_x0000_i1025" DrawAspect="Content" ObjectID="_1600009742" r:id="rId14"/>
+                <o:OLEObject Type="Embed" ProgID="PBrush" ShapeID="_x0000_i1025" DrawAspect="Content" ObjectID="_1600174752" r:id="rId14"/>
               </w:object>
             </w:r>
           </w:p>
@@ -4311,7 +4241,7 @@
                 <v:shape id="_x0000_i1026" type="#_x0000_t75" style="width:75.75pt;height:52.5pt" o:ole="">
                   <v:imagedata r:id="rId15" o:title=""/>
                 </v:shape>
-                <o:OLEObject Type="Embed" ProgID="PBrush" ShapeID="_x0000_i1026" DrawAspect="Content" ObjectID="_1600009743" r:id="rId16"/>
+                <o:OLEObject Type="Embed" ProgID="PBrush" ShapeID="_x0000_i1026" DrawAspect="Content" ObjectID="_1600174753" r:id="rId16"/>
               </w:object>
             </w:r>
           </w:p>
@@ -4379,7 +4309,7 @@
                 <v:shape id="_x0000_i1027" type="#_x0000_t75" style="width:72.75pt;height:49.5pt" o:ole="">
                   <v:imagedata r:id="rId17" o:title=""/>
                 </v:shape>
-                <o:OLEObject Type="Embed" ProgID="PBrush" ShapeID="_x0000_i1027" DrawAspect="Content" ObjectID="_1600009744" r:id="rId18"/>
+                <o:OLEObject Type="Embed" ProgID="PBrush" ShapeID="_x0000_i1027" DrawAspect="Content" ObjectID="_1600174754" r:id="rId18"/>
               </w:object>
             </w:r>
           </w:p>
@@ -4452,7 +4382,7 @@
                 <v:shape id="_x0000_i1028" type="#_x0000_t75" style="width:31.5pt;height:27pt" o:ole="">
                   <v:imagedata r:id="rId19" o:title=""/>
                 </v:shape>
-                <o:OLEObject Type="Embed" ProgID="PBrush" ShapeID="_x0000_i1028" DrawAspect="Content" ObjectID="_1600009745" r:id="rId20"/>
+                <o:OLEObject Type="Embed" ProgID="PBrush" ShapeID="_x0000_i1028" DrawAspect="Content" ObjectID="_1600174755" r:id="rId20"/>
               </w:object>
             </w:r>
           </w:p>
@@ -4529,7 +4459,7 @@
                 <v:shape id="_x0000_i1029" type="#_x0000_t75" style="width:40.5pt;height:26.25pt" o:ole="">
                   <v:imagedata r:id="rId21" o:title=""/>
                 </v:shape>
-                <o:OLEObject Type="Embed" ProgID="PBrush" ShapeID="_x0000_i1029" DrawAspect="Content" ObjectID="_1600009746" r:id="rId22"/>
+                <o:OLEObject Type="Embed" ProgID="PBrush" ShapeID="_x0000_i1029" DrawAspect="Content" ObjectID="_1600174756" r:id="rId22"/>
               </w:object>
             </w:r>
           </w:p>
@@ -4606,7 +4536,7 @@
                 <v:shape id="_x0000_i1030" type="#_x0000_t75" style="width:29.25pt;height:29.25pt" o:ole="">
                   <v:imagedata r:id="rId23" o:title=""/>
                 </v:shape>
-                <o:OLEObject Type="Embed" ProgID="PBrush" ShapeID="_x0000_i1030" DrawAspect="Content" ObjectID="_1600009747" r:id="rId24"/>
+                <o:OLEObject Type="Embed" ProgID="PBrush" ShapeID="_x0000_i1030" DrawAspect="Content" ObjectID="_1600174757" r:id="rId24"/>
               </w:object>
             </w:r>
           </w:p>
@@ -4700,7 +4630,7 @@
                 <v:shape id="_x0000_i1031" type="#_x0000_t75" style="width:31.5pt;height:30pt" o:ole="">
                   <v:imagedata r:id="rId25" o:title=""/>
                 </v:shape>
-                <o:OLEObject Type="Embed" ProgID="PBrush" ShapeID="_x0000_i1031" DrawAspect="Content" ObjectID="_1600009748" r:id="rId26"/>
+                <o:OLEObject Type="Embed" ProgID="PBrush" ShapeID="_x0000_i1031" DrawAspect="Content" ObjectID="_1600174758" r:id="rId26"/>
               </w:object>
             </w:r>
           </w:p>
@@ -4821,7 +4751,7 @@
                 <v:shape id="_x0000_i1032" type="#_x0000_t75" style="width:27.75pt;height:27.75pt" o:ole="">
                   <v:imagedata r:id="rId27" o:title=""/>
                 </v:shape>
-                <o:OLEObject Type="Embed" ProgID="PBrush" ShapeID="_x0000_i1032" DrawAspect="Content" ObjectID="_1600009749" r:id="rId28"/>
+                <o:OLEObject Type="Embed" ProgID="PBrush" ShapeID="_x0000_i1032" DrawAspect="Content" ObjectID="_1600174759" r:id="rId28"/>
               </w:object>
             </w:r>
           </w:p>
@@ -4934,7 +4864,7 @@
                 <v:shape id="_x0000_i1033" type="#_x0000_t75" style="width:31.5pt;height:28.5pt" o:ole="">
                   <v:imagedata r:id="rId29" o:title=""/>
                 </v:shape>
-                <o:OLEObject Type="Embed" ProgID="PBrush" ShapeID="_x0000_i1033" DrawAspect="Content" ObjectID="_1600009750" r:id="rId30"/>
+                <o:OLEObject Type="Embed" ProgID="PBrush" ShapeID="_x0000_i1033" DrawAspect="Content" ObjectID="_1600174760" r:id="rId30"/>
               </w:object>
             </w:r>
           </w:p>
@@ -5007,7 +4937,7 @@
                 <v:shape id="_x0000_i1034" type="#_x0000_t75" style="width:35.25pt;height:34.5pt" o:ole="">
                   <v:imagedata r:id="rId31" o:title=""/>
                 </v:shape>
-                <o:OLEObject Type="Embed" ProgID="PBrush" ShapeID="_x0000_i1034" DrawAspect="Content" ObjectID="_1600009751" r:id="rId32"/>
+                <o:OLEObject Type="Embed" ProgID="PBrush" ShapeID="_x0000_i1034" DrawAspect="Content" ObjectID="_1600174761" r:id="rId32"/>
               </w:object>
             </w:r>
           </w:p>
@@ -5067,25 +4997,7 @@
                 <w:sz w:val="22"/>
                 <w:szCs w:val="22"/>
               </w:rPr>
-              <w:t xml:space="preserve"> serán recorridas por un </w:t>
-            </w:r>
-            <w:proofErr w:type="spellStart"/>
-            <w:r>
-              <w:rPr>
-                <w:rFonts w:ascii="Arial" w:hAnsi="Arial" w:cs="Arial"/>
-                <w:sz w:val="22"/>
-                <w:szCs w:val="22"/>
-              </w:rPr>
-              <w:t>token</w:t>
-            </w:r>
-            <w:proofErr w:type="spellEnd"/>
-            <w:r>
-              <w:rPr>
-                <w:rFonts w:ascii="Arial" w:hAnsi="Arial" w:cs="Arial"/>
-                <w:sz w:val="22"/>
-                <w:szCs w:val="22"/>
-              </w:rPr>
-              <w:t>.</w:t>
+              <w:t xml:space="preserve"> serán recorridas por un token.</w:t>
             </w:r>
           </w:p>
           <w:p>
@@ -5125,7 +5037,7 @@
                 <v:shape id="_x0000_i1035" type="#_x0000_t75" style="width:35.25pt;height:33.75pt" o:ole="">
                   <v:imagedata r:id="rId33" o:title=""/>
                 </v:shape>
-                <o:OLEObject Type="Embed" ProgID="PBrush" ShapeID="_x0000_i1035" DrawAspect="Content" ObjectID="_1600009752" r:id="rId34"/>
+                <o:OLEObject Type="Embed" ProgID="PBrush" ShapeID="_x0000_i1035" DrawAspect="Content" ObjectID="_1600174762" r:id="rId34"/>
               </w:object>
             </w:r>
           </w:p>
@@ -5461,7 +5373,7 @@
                 <v:shape id="_x0000_i1036" type="#_x0000_t75" style="width:50.25pt;height:50.25pt" o:ole="">
                   <v:imagedata r:id="rId37" o:title=""/>
                 </v:shape>
-                <o:OLEObject Type="Embed" ProgID="PBrush" ShapeID="_x0000_i1036" DrawAspect="Content" ObjectID="_1600009753" r:id="rId38"/>
+                <o:OLEObject Type="Embed" ProgID="PBrush" ShapeID="_x0000_i1036" DrawAspect="Content" ObjectID="_1600174763" r:id="rId38"/>
               </w:object>
             </w:r>
           </w:p>
@@ -5542,7 +5454,7 @@
                 <v:shape id="_x0000_i1037" type="#_x0000_t75" style="width:46.5pt;height:39.75pt" o:ole="">
                   <v:imagedata r:id="rId39" o:title=""/>
                 </v:shape>
-                <o:OLEObject Type="Embed" ProgID="PBrush" ShapeID="_x0000_i1037" DrawAspect="Content" ObjectID="_1600009754" r:id="rId40"/>
+                <o:OLEObject Type="Embed" ProgID="PBrush" ShapeID="_x0000_i1037" DrawAspect="Content" ObjectID="_1600174764" r:id="rId40"/>
               </w:object>
             </w:r>
           </w:p>
@@ -6184,39 +6096,7 @@
           <w:rFonts w:ascii="Arial" w:hAnsi="Arial" w:cs="Arial"/>
           <w:szCs w:val="24"/>
         </w:rPr>
-        <w:t xml:space="preserve">PMN (Business </w:t>
-      </w:r>
-      <w:proofErr w:type="spellStart"/>
-      <w:r>
-        <w:rPr>
-          <w:rFonts w:ascii="Arial" w:hAnsi="Arial" w:cs="Arial"/>
-          <w:szCs w:val="24"/>
-        </w:rPr>
-        <w:t>Process</w:t>
-      </w:r>
-      <w:proofErr w:type="spellEnd"/>
-      <w:r>
-        <w:rPr>
-          <w:rFonts w:ascii="Arial" w:hAnsi="Arial" w:cs="Arial"/>
-          <w:szCs w:val="24"/>
-        </w:rPr>
-        <w:t xml:space="preserve"> </w:t>
-      </w:r>
-      <w:proofErr w:type="spellStart"/>
-      <w:r>
-        <w:rPr>
-          <w:rFonts w:ascii="Arial" w:hAnsi="Arial" w:cs="Arial"/>
-          <w:szCs w:val="24"/>
-        </w:rPr>
-        <w:t>Modeling</w:t>
-      </w:r>
-      <w:proofErr w:type="spellEnd"/>
-      <w:r>
-        <w:rPr>
-          <w:rFonts w:ascii="Arial" w:hAnsi="Arial" w:cs="Arial"/>
-          <w:szCs w:val="24"/>
-        </w:rPr>
-        <w:t xml:space="preserve"> N</w:t>
+        <w:t>PMN (Business Process Modeling N</w:t>
       </w:r>
       <w:r>
         <w:rPr>
@@ -6840,7 +6720,6 @@
         </w:rPr>
         <w:t>“</w:t>
       </w:r>
-      <w:proofErr w:type="spellStart"/>
       <w:r>
         <w:rPr>
           <w:rFonts w:ascii="Arial" w:hAnsi="Arial" w:cs="Arial"/>
@@ -6849,7 +6728,6 @@
         </w:rPr>
         <w:t>start</w:t>
       </w:r>
-      <w:proofErr w:type="spellEnd"/>
       <w:r>
         <w:rPr>
           <w:rFonts w:ascii="Arial" w:hAnsi="Arial" w:cs="Arial"/>
@@ -6871,7 +6749,6 @@
         </w:rPr>
         <w:t>“</w:t>
       </w:r>
-      <w:proofErr w:type="spellStart"/>
       <w:r>
         <w:rPr>
           <w:rFonts w:ascii="Arial" w:hAnsi="Arial" w:cs="Arial"/>
@@ -6880,7 +6757,6 @@
         </w:rPr>
         <w:t>end</w:t>
       </w:r>
-      <w:proofErr w:type="spellEnd"/>
       <w:r>
         <w:rPr>
           <w:rFonts w:ascii="Arial" w:hAnsi="Arial" w:cs="Arial"/>
@@ -6975,35 +6851,7 @@
         <w:rPr>
           <w:rFonts w:cs="Arial"/>
         </w:rPr>
-        <w:t>Eventos “</w:t>
-      </w:r>
-      <w:proofErr w:type="spellStart"/>
-      <w:r>
-        <w:rPr>
-          <w:rFonts w:cs="Arial"/>
-        </w:rPr>
-        <w:t>start</w:t>
-      </w:r>
-      <w:proofErr w:type="spellEnd"/>
-      <w:r>
-        <w:rPr>
-          <w:rFonts w:cs="Arial"/>
-        </w:rPr>
-        <w:t>” y “</w:t>
-      </w:r>
-      <w:proofErr w:type="spellStart"/>
-      <w:r>
-        <w:rPr>
-          <w:rFonts w:cs="Arial"/>
-        </w:rPr>
-        <w:t>end</w:t>
-      </w:r>
-      <w:proofErr w:type="spellEnd"/>
-      <w:r>
-        <w:rPr>
-          <w:rFonts w:cs="Arial"/>
-        </w:rPr>
-        <w:t>”</w:t>
+        <w:t>Eventos “start” y “end”</w:t>
       </w:r>
       <w:r>
         <w:rPr>
@@ -7266,39 +7114,21 @@
           <w:rFonts w:ascii="Arial" w:hAnsi="Arial" w:cs="Arial"/>
           <w:szCs w:val="24"/>
         </w:rPr>
-        <w:t>El  "</w:t>
-      </w:r>
-      <w:proofErr w:type="spellStart"/>
-      <w:r>
-        <w:rPr>
-          <w:rFonts w:ascii="Arial" w:hAnsi="Arial" w:cs="Arial"/>
-          <w:szCs w:val="24"/>
-        </w:rPr>
-        <w:t>Happy</w:t>
-      </w:r>
-      <w:proofErr w:type="spellEnd"/>
-      <w:r>
-        <w:rPr>
-          <w:rFonts w:ascii="Arial" w:hAnsi="Arial" w:cs="Arial"/>
-          <w:szCs w:val="24"/>
-        </w:rPr>
-        <w:t xml:space="preserve"> </w:t>
-      </w:r>
-      <w:proofErr w:type="spellStart"/>
-      <w:r>
-        <w:rPr>
-          <w:rFonts w:ascii="Arial" w:hAnsi="Arial" w:cs="Arial"/>
-          <w:szCs w:val="24"/>
-        </w:rPr>
-        <w:t>path</w:t>
-      </w:r>
-      <w:proofErr w:type="spellEnd"/>
-      <w:r>
-        <w:rPr>
-          <w:rFonts w:ascii="Arial" w:hAnsi="Arial" w:cs="Arial"/>
-          <w:szCs w:val="24"/>
-        </w:rPr>
-        <w:t xml:space="preserve"> " debe identificarse fácilmente al leer un diagrama. Diagrama el camino feliz primero y</w:t>
+        <w:t>El  "Happy path " debe identificarse fácilmente al leer un diagrama. Diagrama el camino feliz</w:t>
+      </w:r>
+      <w:r>
+        <w:rPr>
+          <w:rFonts w:ascii="Arial" w:hAnsi="Arial" w:cs="Arial"/>
+          <w:szCs w:val="24"/>
+        </w:rPr>
+        <w:t xml:space="preserve"> (Happy path)</w:t>
+      </w:r>
+      <w:r>
+        <w:rPr>
+          <w:rFonts w:ascii="Arial" w:hAnsi="Arial" w:cs="Arial"/>
+          <w:szCs w:val="24"/>
+        </w:rPr>
+        <w:t xml:space="preserve"> primero y</w:t>
       </w:r>
       <w:r>
         <w:rPr>
@@ -7821,7 +7651,6 @@
         </w:rPr>
         <w:t>“</w:t>
       </w:r>
-      <w:proofErr w:type="spellStart"/>
       <w:r>
         <w:rPr>
           <w:rFonts w:ascii="Arial" w:hAnsi="Arial" w:cs="Arial"/>
@@ -7829,7 +7658,6 @@
         </w:rPr>
         <w:t>end</w:t>
       </w:r>
-      <w:proofErr w:type="spellEnd"/>
       <w:r>
         <w:rPr>
           <w:rFonts w:ascii="Arial" w:hAnsi="Arial" w:cs="Arial"/>
@@ -8007,7 +7835,21 @@
           <w:rFonts w:ascii="Arial" w:hAnsi="Arial" w:cs="Arial"/>
           <w:szCs w:val="24"/>
         </w:rPr>
-        <w:t>Mantenga un formato único a lo largo de sus diagramas y céntrese en un aspecto y una sensación limpios y amistosos. El uso de diferentes tamaños de fuente, colores, tamaños de cajas o etiquetas solapadas puede hacer que los diagramas lean un desafío.</w:t>
+        <w:t xml:space="preserve">Mantenga un formato único a lo largo de sus diagramas y céntrese en un aspecto y una sensación limpios y amistosos. El uso de diferentes tamaños de fuente, colores, tamaños de cajas o etiquetas solapadas puede hacer que los diagramas </w:t>
+      </w:r>
+      <w:r>
+        <w:rPr>
+          <w:rFonts w:ascii="Arial" w:hAnsi="Arial" w:cs="Arial"/>
+          <w:szCs w:val="24"/>
+        </w:rPr>
+        <w:t>sean difícil de interpretarlos</w:t>
+      </w:r>
+      <w:r>
+        <w:rPr>
+          <w:rFonts w:ascii="Arial" w:hAnsi="Arial" w:cs="Arial"/>
+          <w:szCs w:val="24"/>
+        </w:rPr>
+        <w:t>.</w:t>
       </w:r>
     </w:p>
     <w:p>
@@ -8180,7 +8022,21 @@
           <w:rFonts w:ascii="Arial" w:hAnsi="Arial" w:cs="Arial"/>
           <w:szCs w:val="24"/>
         </w:rPr>
-        <w:t>El estándar BPMN define los estándares utilizados para diagramar los procesos del negocio. Sin embargo, siguiendo las pautas de BPMN está completamente en sus manos. Asegúrese de que sus modelos cumplen con la norma para asegurar su correcta comprensión.</w:t>
+        <w:t>El estándar BPMN define los estándares utilizados para diagramar los procesos del negocio. Sin embargo, siguiendo las pautas de BPMN está completamente en sus manos. Asegúrese de que sus modelos cumplen con la</w:t>
+      </w:r>
+      <w:r>
+        <w:rPr>
+          <w:rFonts w:ascii="Arial" w:hAnsi="Arial" w:cs="Arial"/>
+          <w:szCs w:val="24"/>
+        </w:rPr>
+        <w:t>s buenas prácticas que aquí se señalan</w:t>
+      </w:r>
+      <w:r>
+        <w:rPr>
+          <w:rFonts w:ascii="Arial" w:hAnsi="Arial" w:cs="Arial"/>
+          <w:szCs w:val="24"/>
+        </w:rPr>
+        <w:t xml:space="preserve"> para asegurar su correcta comprensión.</w:t>
       </w:r>
     </w:p>
     <w:p>
@@ -8849,15 +8705,13 @@
         </w:rPr>
         <w:t>decisiones (</w:t>
       </w:r>
-      <w:proofErr w:type="spellStart"/>
-      <w:r>
-        <w:rPr>
-          <w:rFonts w:ascii="Arial" w:hAnsi="Arial" w:cs="Arial"/>
-          <w:szCs w:val="24"/>
-        </w:rPr>
-        <w:t>gateways</w:t>
-      </w:r>
-      <w:proofErr w:type="spellEnd"/>
+      <w:r>
+        <w:rPr>
+          <w:rFonts w:ascii="Arial" w:hAnsi="Arial" w:cs="Arial"/>
+          <w:szCs w:val="24"/>
+        </w:rPr>
+        <w:t>Gateway</w:t>
+      </w:r>
       <w:r>
         <w:rPr>
           <w:rFonts w:ascii="Arial" w:hAnsi="Arial" w:cs="Arial"/>
@@ -9351,15 +9205,13 @@
         </w:rPr>
         <w:t>decisiones (</w:t>
       </w:r>
-      <w:proofErr w:type="spellStart"/>
-      <w:r>
-        <w:rPr>
-          <w:rFonts w:ascii="Arial" w:hAnsi="Arial" w:cs="Arial"/>
-          <w:szCs w:val="24"/>
-        </w:rPr>
-        <w:t>gateways</w:t>
-      </w:r>
-      <w:proofErr w:type="spellEnd"/>
+      <w:r>
+        <w:rPr>
+          <w:rFonts w:ascii="Arial" w:hAnsi="Arial" w:cs="Arial"/>
+          <w:szCs w:val="24"/>
+        </w:rPr>
+        <w:t>Gateway</w:t>
+      </w:r>
       <w:r>
         <w:rPr>
           <w:rFonts w:ascii="Arial" w:hAnsi="Arial" w:cs="Arial"/>
@@ -9522,16 +9374,14 @@
         </w:rPr>
         <w:t xml:space="preserve"> (</w:t>
       </w:r>
-      <w:proofErr w:type="spellStart"/>
       <w:r>
         <w:rPr>
           <w:rFonts w:ascii="Arial" w:hAnsi="Arial" w:cs="Arial"/>
           <w:b/>
           <w:szCs w:val="24"/>
         </w:rPr>
-        <w:t>gateways</w:t>
-      </w:r>
-      <w:proofErr w:type="spellEnd"/>
+        <w:t>Gateway</w:t>
+      </w:r>
       <w:r>
         <w:rPr>
           <w:rFonts w:ascii="Arial" w:hAnsi="Arial" w:cs="Arial"/>
@@ -9831,28 +9681,20 @@
         <w:rPr>
           <w:rFonts w:cs="Arial"/>
         </w:rPr>
-        <w:t>Ilustración 15</w:t>
+        <w:t xml:space="preserve">Ilustración 15 </w:t>
       </w:r>
       <w:r>
         <w:rPr>
           <w:rFonts w:cs="Arial"/>
         </w:rPr>
-        <w:t xml:space="preserve"> </w:t>
+        <w:t>Mantener equilibrio en el uso de puertas de enlace (</w:t>
       </w:r>
       <w:r>
         <w:rPr>
           <w:rFonts w:cs="Arial"/>
         </w:rPr>
-        <w:t>Mantener equilibrio en el uso de puertas de enlace (</w:t>
-      </w:r>
-      <w:proofErr w:type="spellStart"/>
-      <w:r>
-        <w:rPr>
-          <w:rFonts w:cs="Arial"/>
-        </w:rPr>
-        <w:t>gateways</w:t>
-      </w:r>
-      <w:proofErr w:type="spellEnd"/>
+        <w:t>Gateway</w:t>
+      </w:r>
       <w:r>
         <w:rPr>
           <w:rFonts w:cs="Arial"/>
@@ -9894,7 +9736,21 @@
           <w:rFonts w:ascii="Arial" w:hAnsi="Arial" w:cs="Arial"/>
           <w:szCs w:val="24"/>
         </w:rPr>
-        <w:t xml:space="preserve">Utilice siempre el mismo tipo de puerta de enlace utilizado </w:t>
+        <w:t xml:space="preserve">Utilice siempre el mismo tipo de puerta de enlace </w:t>
+      </w:r>
+      <w:r>
+        <w:rPr>
+          <w:rFonts w:ascii="Arial" w:hAnsi="Arial" w:cs="Arial"/>
+          <w:szCs w:val="24"/>
+        </w:rPr>
+        <w:t xml:space="preserve">(Gateway) </w:t>
+      </w:r>
+      <w:r>
+        <w:rPr>
+          <w:rFonts w:ascii="Arial" w:hAnsi="Arial" w:cs="Arial"/>
+          <w:szCs w:val="24"/>
+        </w:rPr>
+        <w:t xml:space="preserve">utilizado </w:t>
       </w:r>
       <w:r>
         <w:rPr>
@@ -9908,7 +9764,14 @@
           <w:rFonts w:ascii="Arial" w:hAnsi="Arial" w:cs="Arial"/>
           <w:szCs w:val="24"/>
         </w:rPr>
-        <w:t xml:space="preserve"> para la División </w:t>
+        <w:t xml:space="preserve"> para la d</w:t>
+      </w:r>
+      <w:r>
+        <w:rPr>
+          <w:rFonts w:ascii="Arial" w:hAnsi="Arial" w:cs="Arial"/>
+          <w:szCs w:val="24"/>
+        </w:rPr>
+        <w:t xml:space="preserve">ivisión </w:t>
       </w:r>
       <w:r>
         <w:rPr>
@@ -10013,39 +9876,19 @@
         <w:rPr>
           <w:rFonts w:cs="Arial"/>
         </w:rPr>
-        <w:t>Ilustración 16</w:t>
+        <w:t>Ilustración 16 Utilizar siempre el mismo tipo de puerta de enlace (</w:t>
       </w:r>
       <w:r>
         <w:rPr>
           <w:rFonts w:cs="Arial"/>
         </w:rPr>
-        <w:t xml:space="preserve"> </w:t>
+        <w:t>Gateway</w:t>
       </w:r>
       <w:r>
         <w:rPr>
           <w:rFonts w:cs="Arial"/>
         </w:rPr>
-        <w:t>Utilizar siempre el mismo tipo de puerta de enlace (</w:t>
-      </w:r>
-      <w:proofErr w:type="spellStart"/>
-      <w:r>
-        <w:rPr>
-          <w:rFonts w:cs="Arial"/>
-        </w:rPr>
-        <w:t>gateways</w:t>
-      </w:r>
-      <w:proofErr w:type="spellEnd"/>
-      <w:r>
-        <w:rPr>
-          <w:rFonts w:cs="Arial"/>
-        </w:rPr>
-        <w:t>)</w:t>
-      </w:r>
-      <w:r>
-        <w:rPr>
-          <w:rFonts w:cs="Arial"/>
-        </w:rPr>
-        <w:t>.</w:t>
+        <w:t>).</w:t>
       </w:r>
     </w:p>
     <w:p>
@@ -11140,25 +10983,7 @@
         <w:rPr>
           <w:rFonts w:cs="Arial"/>
         </w:rPr>
-        <w:t>Evita</w:t>
-      </w:r>
-      <w:r>
-        <w:rPr>
-          <w:rFonts w:cs="Arial"/>
-        </w:rPr>
-        <w:t xml:space="preserve">r </w:t>
-      </w:r>
-      <w:r>
-        <w:rPr>
-          <w:rFonts w:cs="Arial"/>
-        </w:rPr>
-        <w:t>regresar los flujos entre las</w:t>
-      </w:r>
-      <w:r>
-        <w:rPr>
-          <w:rFonts w:cs="Arial"/>
-        </w:rPr>
-        <w:t xml:space="preserve"> fases</w:t>
+        <w:t>Evitar regresar los flujos entre las fases</w:t>
       </w:r>
       <w:r>
         <w:rPr>
@@ -11519,11 +11344,20 @@
           <w:rFonts w:ascii="Arial" w:hAnsi="Arial" w:cs="Arial"/>
           <w:szCs w:val="24"/>
         </w:rPr>
-        <w:t>No etiquete los eventos de inicio y fin cuando sólo se utilice una instancia de ellos. Es muy común etiquetarlos como  "</w:t>
-      </w:r>
-      <w:r>
-        <w:rPr>
-          <w:rFonts w:ascii="Arial" w:hAnsi="Arial" w:cs="Arial"/>
+        <w:t xml:space="preserve">No etiquete los eventos de inicio y fin cuando sólo se utilice una instancia de ellos. Es muy común etiquetarlos como  </w:t>
+      </w:r>
+      <w:r>
+        <w:rPr>
+          <w:rFonts w:ascii="Arial" w:hAnsi="Arial" w:cs="Arial"/>
+          <w:b/>
+          <w:szCs w:val="24"/>
+        </w:rPr>
+        <w:t>"</w:t>
+      </w:r>
+      <w:r>
+        <w:rPr>
+          <w:rFonts w:ascii="Arial" w:hAnsi="Arial" w:cs="Arial"/>
+          <w:b/>
           <w:szCs w:val="24"/>
         </w:rPr>
         <w:t>Inicio de proceso</w:t>
@@ -11531,13 +11365,30 @@
       <w:r>
         <w:rPr>
           <w:rFonts w:ascii="Arial" w:hAnsi="Arial" w:cs="Arial"/>
-          <w:szCs w:val="24"/>
-        </w:rPr>
-        <w:t xml:space="preserve"> " y  "</w:t>
-      </w:r>
-      <w:r>
-        <w:rPr>
-          <w:rFonts w:ascii="Arial" w:hAnsi="Arial" w:cs="Arial"/>
+          <w:b/>
+          <w:szCs w:val="24"/>
+        </w:rPr>
+        <w:t xml:space="preserve"> "</w:t>
+      </w:r>
+      <w:r>
+        <w:rPr>
+          <w:rFonts w:ascii="Arial" w:hAnsi="Arial" w:cs="Arial"/>
+          <w:szCs w:val="24"/>
+        </w:rPr>
+        <w:t xml:space="preserve"> y  </w:t>
+      </w:r>
+      <w:r>
+        <w:rPr>
+          <w:rFonts w:ascii="Arial" w:hAnsi="Arial" w:cs="Arial"/>
+          <w:b/>
+          <w:szCs w:val="24"/>
+        </w:rPr>
+        <w:t>"</w:t>
+      </w:r>
+      <w:r>
+        <w:rPr>
+          <w:rFonts w:ascii="Arial" w:hAnsi="Arial" w:cs="Arial"/>
+          <w:b/>
           <w:szCs w:val="24"/>
         </w:rPr>
         <w:t>Fin de proceso</w:t>
@@ -11545,9 +11396,17 @@
       <w:r>
         <w:rPr>
           <w:rFonts w:ascii="Arial" w:hAnsi="Arial" w:cs="Arial"/>
-          <w:szCs w:val="24"/>
-        </w:rPr>
-        <w:t xml:space="preserve"> " pero esto es redundante y no necesario.</w:t>
+          <w:b/>
+          <w:szCs w:val="24"/>
+        </w:rPr>
+        <w:t xml:space="preserve"> "</w:t>
+      </w:r>
+      <w:r>
+        <w:rPr>
+          <w:rFonts w:ascii="Arial" w:hAnsi="Arial" w:cs="Arial"/>
+          <w:szCs w:val="24"/>
+        </w:rPr>
+        <w:t xml:space="preserve"> pero esto es redundante y no necesario.</w:t>
       </w:r>
     </w:p>
     <w:p>
@@ -11717,7 +11576,22 @@
           <w:rFonts w:ascii="Arial" w:hAnsi="Arial" w:cs="Arial"/>
           <w:szCs w:val="24"/>
         </w:rPr>
-        <w:t>. Etiquetarlos de acuerdo a lo que representan usando un sustantivo. No repita los nombres.</w:t>
+        <w:t xml:space="preserve">. Etiquetarlos de acuerdo a lo que representan usando un </w:t>
+      </w:r>
+      <w:r>
+        <w:rPr>
+          <w:rFonts w:ascii="Arial" w:hAnsi="Arial" w:cs="Arial"/>
+          <w:b/>
+          <w:szCs w:val="24"/>
+        </w:rPr>
+        <w:t>sustantivo</w:t>
+      </w:r>
+      <w:r>
+        <w:rPr>
+          <w:rFonts w:ascii="Arial" w:hAnsi="Arial" w:cs="Arial"/>
+          <w:szCs w:val="24"/>
+        </w:rPr>
+        <w:t>. No repita los nombres.</w:t>
       </w:r>
     </w:p>
     <w:p>
@@ -12015,30 +11889,12 @@
         <w:rPr>
           <w:rFonts w:cs="Arial"/>
         </w:rPr>
-        <w:t xml:space="preserve">Etiquete </w:t>
+        <w:t>Etiquete las fases con un sustantivo haciendo referencia al tiempo</w:t>
       </w:r>
       <w:r>
         <w:rPr>
           <w:rFonts w:cs="Arial"/>
         </w:rPr>
-        <w:t>las fase</w:t>
-      </w:r>
-      <w:r>
-        <w:rPr>
-          <w:rFonts w:cs="Arial"/>
-        </w:rPr>
-        <w:t xml:space="preserve">s </w:t>
-      </w:r>
-      <w:r>
-        <w:rPr>
-          <w:rFonts w:cs="Arial"/>
-        </w:rPr>
-        <w:t>con un sustantivo haciendo referencia al tiempo</w:t>
-      </w:r>
-      <w:r>
-        <w:rPr>
-          <w:rFonts w:cs="Arial"/>
-        </w:rPr>
         <w:t>.</w:t>
       </w:r>
     </w:p>
@@ -12068,7 +11924,7 @@
           <w:b/>
           <w:szCs w:val="24"/>
         </w:rPr>
-        <w:t xml:space="preserve">Etiquetado de </w:t>
+        <w:t>Etiquetado de puertas de enlace (</w:t>
       </w:r>
       <w:r>
         <w:rPr>
@@ -12076,18 +11932,8 @@
           <w:b/>
           <w:szCs w:val="24"/>
         </w:rPr>
-        <w:t>puertas de enlace (</w:t>
-      </w:r>
-      <w:proofErr w:type="spellStart"/>
-      <w:r>
-        <w:rPr>
-          <w:rFonts w:ascii="Arial" w:hAnsi="Arial" w:cs="Arial"/>
-          <w:b/>
-          <w:szCs w:val="24"/>
-        </w:rPr>
-        <w:t>gateways</w:t>
-      </w:r>
-      <w:proofErr w:type="spellEnd"/>
+        <w:t>Gateway</w:t>
+      </w:r>
       <w:r>
         <w:rPr>
           <w:rFonts w:ascii="Arial" w:hAnsi="Arial" w:cs="Arial"/>
@@ -12132,7 +11978,21 @@
           <w:rFonts w:ascii="Arial" w:hAnsi="Arial" w:cs="Arial"/>
           <w:szCs w:val="24"/>
         </w:rPr>
-        <w:t xml:space="preserve"> de divergencia deben tener un nombre claro que indique la decisión o condición evaluada cuando se aplica. Utilice un nombre compuesto por un </w:t>
+        <w:t xml:space="preserve"> de divergencia</w:t>
+      </w:r>
+      <w:r>
+        <w:rPr>
+          <w:rFonts w:ascii="Arial" w:hAnsi="Arial" w:cs="Arial"/>
+          <w:szCs w:val="24"/>
+        </w:rPr>
+        <w:t xml:space="preserve"> (Gateway)</w:t>
+      </w:r>
+      <w:r>
+        <w:rPr>
+          <w:rFonts w:ascii="Arial" w:hAnsi="Arial" w:cs="Arial"/>
+          <w:szCs w:val="24"/>
+        </w:rPr>
+        <w:t xml:space="preserve"> deben tener un nombre claro que indique la decisión o condición evaluada cuando se aplica. Utilice un nombre compuesto por un </w:t>
       </w:r>
       <w:r>
         <w:rPr>
@@ -12280,13 +12140,7 @@
         <w:rPr>
           <w:rFonts w:cs="Arial"/>
         </w:rPr>
-        <w:t xml:space="preserve">Etiquete las </w:t>
-      </w:r>
-      <w:r>
-        <w:rPr>
-          <w:rFonts w:cs="Arial"/>
-        </w:rPr>
-        <w:t>compuertas de divergencia que indique la decisión o condición</w:t>
+        <w:t>Etiquete las compuertas de divergencia que indique la decisión o condición</w:t>
       </w:r>
       <w:r>
         <w:rPr>
@@ -12627,42 +12481,30 @@
         <w:rPr>
           <w:rFonts w:cs="Arial"/>
         </w:rPr>
-        <w:t>No usar</w:t>
+        <w:t>No usar transic</w:t>
       </w:r>
       <w:r>
         <w:rPr>
           <w:rFonts w:cs="Arial"/>
         </w:rPr>
-        <w:t xml:space="preserve"> </w:t>
+        <w:t xml:space="preserve">iones de nombres como ruta uno, </w:t>
       </w:r>
       <w:r>
         <w:rPr>
           <w:rFonts w:cs="Arial"/>
         </w:rPr>
-        <w:t>transic</w:t>
+        <w:t>ruta dos</w:t>
       </w:r>
       <w:r>
         <w:rPr>
           <w:rFonts w:cs="Arial"/>
         </w:rPr>
-        <w:t xml:space="preserve">iones de nombres como ruta uno, </w:t>
+        <w:t>, etc</w:t>
       </w:r>
       <w:r>
         <w:rPr>
           <w:rFonts w:cs="Arial"/>
         </w:rPr>
-        <w:t>ruta dos</w:t>
-      </w:r>
-      <w:r>
-        <w:rPr>
-          <w:rFonts w:cs="Arial"/>
-        </w:rPr>
-        <w:t>, etc</w:t>
-      </w:r>
-      <w:r>
-        <w:rPr>
-          <w:rFonts w:cs="Arial"/>
-        </w:rPr>
         <w:t>.</w:t>
       </w:r>
     </w:p>
@@ -12736,31 +12578,13 @@
         </w:rPr>
         <w:t>“</w:t>
       </w:r>
-      <w:proofErr w:type="spellStart"/>
-      <w:r>
-        <w:rPr>
-          <w:rFonts w:ascii="Arial" w:hAnsi="Arial" w:cs="Arial"/>
-          <w:szCs w:val="24"/>
-        </w:rPr>
-        <w:t>end</w:t>
-      </w:r>
-      <w:proofErr w:type="spellEnd"/>
-      <w:r>
-        <w:rPr>
-          <w:rFonts w:ascii="Arial" w:hAnsi="Arial" w:cs="Arial"/>
-          <w:szCs w:val="24"/>
-        </w:rPr>
-        <w:t>-to-</w:t>
-      </w:r>
-      <w:proofErr w:type="spellStart"/>
-      <w:r>
-        <w:rPr>
-          <w:rFonts w:ascii="Arial" w:hAnsi="Arial" w:cs="Arial"/>
-          <w:szCs w:val="24"/>
-        </w:rPr>
-        <w:t>end</w:t>
-      </w:r>
-      <w:proofErr w:type="spellEnd"/>
+      <w:r>
+        <w:rPr>
+          <w:rFonts w:ascii="Arial" w:hAnsi="Arial" w:cs="Arial"/>
+          <w:szCs w:val="24"/>
+        </w:rPr>
+        <w:t>end-to-end</w:t>
+      </w:r>
       <w:r>
         <w:rPr>
           <w:rFonts w:ascii="Arial" w:hAnsi="Arial" w:cs="Arial"/>
@@ -12802,15 +12626,13 @@
         </w:rPr>
         <w:t xml:space="preserve">Definir el alcance correcto de las tareas y el nivel de detalle de los procesos es clave para reducir el exceso de información. </w:t>
       </w:r>
-      <w:proofErr w:type="gramStart"/>
-      <w:r>
-        <w:rPr>
-          <w:rFonts w:ascii="Arial" w:hAnsi="Arial" w:cs="Arial"/>
-          <w:szCs w:val="24"/>
-        </w:rPr>
-        <w:t>Los</w:t>
-      </w:r>
-      <w:proofErr w:type="gramEnd"/>
+      <w:r>
+        <w:rPr>
+          <w:rFonts w:ascii="Arial" w:hAnsi="Arial" w:cs="Arial"/>
+          <w:szCs w:val="24"/>
+        </w:rPr>
+        <w:t>Las</w:t>
+      </w:r>
       <w:r>
         <w:rPr>
           <w:rFonts w:ascii="Arial" w:hAnsi="Arial" w:cs="Arial"/>
@@ -12931,21 +12753,7 @@
           <w:rFonts w:ascii="Arial" w:hAnsi="Arial" w:cs="Arial"/>
           <w:szCs w:val="24"/>
         </w:rPr>
-        <w:t xml:space="preserve">Al diagramar es útil imaginar que eres un usuario final. Si un conjunto de actividades consecutivas puede ser </w:t>
-      </w:r>
-      <w:r>
-        <w:rPr>
-          <w:rFonts w:ascii="Arial" w:hAnsi="Arial" w:cs="Arial"/>
-          <w:szCs w:val="24"/>
-        </w:rPr>
-        <w:t>realizado</w:t>
-      </w:r>
-      <w:r>
-        <w:rPr>
-          <w:rFonts w:ascii="Arial" w:hAnsi="Arial" w:cs="Arial"/>
-          <w:szCs w:val="24"/>
-        </w:rPr>
-        <w:t xml:space="preserve"> por la misma persona, al mismo tiempo entonces estas actividades podrían ser integradas en una sola actividad.</w:t>
+        <w:t>Al diagramar es útil imaginar que eres un usuario final. Si un conjunto de actividades consecutivas puede ser realizado por la misma persona, al mismo tiempo entonces estas actividades podrían ser integradas en una sola actividad.</w:t>
       </w:r>
     </w:p>
     <w:p>
@@ -13113,6 +12921,8 @@
         </w:rPr>
         <w:br w:type="page"/>
       </w:r>
+      <w:bookmarkStart w:id="9" w:name="_GoBack"/>
+      <w:bookmarkEnd w:id="9"/>
     </w:p>
     <w:p>
       <w:pPr>
@@ -13140,15 +12950,7 @@
           <w:b/>
           <w:szCs w:val="24"/>
         </w:rPr>
-        <w:t xml:space="preserve">Actividades </w:t>
-      </w:r>
-      <w:r>
-        <w:rPr>
-          <w:rFonts w:ascii="Arial" w:hAnsi="Arial" w:cs="Arial"/>
-          <w:b/>
-          <w:szCs w:val="24"/>
-        </w:rPr>
-        <w:t>agrupadas</w:t>
+        <w:t>Actividades agrupadas</w:t>
       </w:r>
     </w:p>
     <w:p>
@@ -13454,8 +13256,6 @@
         </w:rPr>
         <w:t>Deje los detalles a la documentación. No incluya toda la información sobre los diagramas. La información adicional debe documentarse como propiedades de forma, no como objetos o texto en el diagrama.</w:t>
       </w:r>
-      <w:bookmarkStart w:id="9" w:name="_GoBack"/>
-      <w:bookmarkEnd w:id="9"/>
     </w:p>
     <w:p>
       <w:pPr>
@@ -13761,7 +13561,6 @@
           <w:sz w:val="22"/>
         </w:rPr>
       </w:pPr>
-      <w:proofErr w:type="spellStart"/>
       <w:r>
         <w:rPr>
           <w:rFonts w:ascii="Arial" w:hAnsi="Arial" w:cs="Arial"/>
@@ -13770,7 +13569,6 @@
         </w:rPr>
         <w:t>Hitpass</w:t>
       </w:r>
-      <w:proofErr w:type="spellEnd"/>
       <w:r>
         <w:rPr>
           <w:rFonts w:ascii="Arial" w:hAnsi="Arial" w:cs="Arial"/>
@@ -13967,21 +13765,7 @@
         <w:rPr>
           <w:rFonts w:ascii="Arial" w:hAnsi="Arial" w:cs="Arial"/>
         </w:rPr>
-        <w:t xml:space="preserve">Por parte de </w:t>
-      </w:r>
-      <w:proofErr w:type="spellStart"/>
-      <w:r>
-        <w:rPr>
-          <w:rFonts w:ascii="Arial" w:hAnsi="Arial" w:cs="Arial"/>
-        </w:rPr>
-        <w:t>People</w:t>
-      </w:r>
-      <w:proofErr w:type="spellEnd"/>
-      <w:r>
-        <w:rPr>
-          <w:rFonts w:ascii="Arial" w:hAnsi="Arial" w:cs="Arial"/>
-        </w:rPr>
-        <w:t xml:space="preserve"> Media</w:t>
+        <w:t>Por parte de People Media</w:t>
       </w:r>
       <w:r>
         <w:rPr>
@@ -14503,19 +14287,8 @@
                 <w:sz w:val="22"/>
                 <w:lang w:eastAsia="es-MX"/>
               </w:rPr>
-              <w:t xml:space="preserve">Héctor Campos </w:t>
+              <w:t>Héctor Campos</w:t>
             </w:r>
-            <w:proofErr w:type="spellStart"/>
-            <w:r>
-              <w:rPr>
-                <w:rFonts w:ascii="Arial" w:eastAsia="Times New Roman" w:hAnsi="Arial" w:cs="Arial"/>
-                <w:color w:val="000000"/>
-                <w:sz w:val="22"/>
-                <w:lang w:eastAsia="es-MX"/>
-              </w:rPr>
-              <w:t>Campos</w:t>
-            </w:r>
-            <w:proofErr w:type="spellEnd"/>
           </w:p>
         </w:tc>
         <w:tc>
@@ -14577,19 +14350,8 @@
                 <w:sz w:val="22"/>
                 <w:lang w:eastAsia="es-MX"/>
               </w:rPr>
-              <w:t xml:space="preserve">Alejandro De León </w:t>
+              <w:t>Alejandro De León Languré</w:t>
             </w:r>
-            <w:proofErr w:type="spellStart"/>
-            <w:r>
-              <w:rPr>
-                <w:rFonts w:ascii="Arial" w:eastAsia="Times New Roman" w:hAnsi="Arial" w:cs="Arial"/>
-                <w:color w:val="000000"/>
-                <w:sz w:val="22"/>
-                <w:lang w:eastAsia="es-MX"/>
-              </w:rPr>
-              <w:t>Languré</w:t>
-            </w:r>
-            <w:proofErr w:type="spellEnd"/>
           </w:p>
         </w:tc>
       </w:tr>
@@ -14818,23 +14580,7 @@
           <w:sz w:val="22"/>
         </w:rPr>
         <w:lastRenderedPageBreak/>
-        <w:t xml:space="preserve">Y por parte de </w:t>
-      </w:r>
-      <w:proofErr w:type="spellStart"/>
-      <w:r>
-        <w:rPr>
-          <w:rFonts w:ascii="Arial" w:hAnsi="Arial" w:cs="Arial"/>
-          <w:sz w:val="22"/>
-        </w:rPr>
-        <w:t>People</w:t>
-      </w:r>
-      <w:proofErr w:type="spellEnd"/>
-      <w:r>
-        <w:rPr>
-          <w:rFonts w:ascii="Arial" w:hAnsi="Arial" w:cs="Arial"/>
-          <w:sz w:val="22"/>
-        </w:rPr>
-        <w:t xml:space="preserve"> Media S.A de C.V.</w:t>
+        <w:t>Y por parte de People Media S.A de C.V.</w:t>
       </w:r>
     </w:p>
     <w:p>
@@ -15139,7 +14885,7 @@
                               <w:sz w:val="18"/>
                               <w:lang w:val="es-ES"/>
                             </w:rPr>
-                            <w:t>25</w:t>
+                            <w:t>26</w:t>
                           </w:r>
                           <w:r>
                             <w:rPr>
@@ -15235,7 +14981,7 @@
                         <w:sz w:val="18"/>
                         <w:lang w:val="es-ES"/>
                       </w:rPr>
-                      <w:t>25</w:t>
+                      <w:t>26</w:t>
                     </w:r>
                     <w:r>
                       <w:rPr>
@@ -22076,7 +21822,7 @@
 </file>
 
 <file path=customXml/itemProps1.xml><?xml version="1.0" encoding="utf-8"?>
-<ds:datastoreItem xmlns:ds="http://schemas.openxmlformats.org/officeDocument/2006/customXml" ds:itemID="{233B78FD-CB8D-495F-B0DF-A1D8CEE51938}">
+<ds:datastoreItem xmlns:ds="http://schemas.openxmlformats.org/officeDocument/2006/customXml" ds:itemID="{507F9CBE-C3FC-4B4A-B37A-94E5669968F2}">
   <ds:schemaRefs>
     <ds:schemaRef ds:uri="http://schemas.openxmlformats.org/officeDocument/2006/bibliography"/>
   </ds:schemaRefs>

</xml_diff>